<commit_message>
test fixed fr fr
</commit_message>
<xml_diff>
--- a/Inistructions and Explanations.docx
+++ b/Inistructions and Explanations.docx
@@ -1,6 +1,6 @@
 
 <file path=word/document.xml><?xml version="1.0" encoding="utf-8"?>
-<w:document xmlns:wpc="http://schemas.microsoft.com/office/word/2010/wordprocessingCanvas" xmlns:cx="http://schemas.microsoft.com/office/drawing/2014/chartex" xmlns:cx1="http://schemas.microsoft.com/office/drawing/2015/9/8/chartex" xmlns:cx2="http://schemas.microsoft.com/office/drawing/2015/10/21/chartex" xmlns:cx3="http://schemas.microsoft.com/office/drawing/2016/5/9/chartex" xmlns:cx4="http://schemas.microsoft.com/office/drawing/2016/5/10/chartex" xmlns:cx5="http://schemas.microsoft.com/office/drawing/2016/5/11/chartex" xmlns:cx6="http://schemas.microsoft.com/office/drawing/2016/5/12/chartex" xmlns:cx7="http://schemas.microsoft.com/office/drawing/2016/5/13/chartex" xmlns:cx8="http://schemas.microsoft.com/office/drawing/2016/5/14/chartex" xmlns:mc="http://schemas.openxmlformats.org/markup-compatibility/2006" xmlns:aink="http://schemas.microsoft.com/office/drawing/2016/ink" xmlns:am3d="http://schemas.microsoft.com/office/drawing/2017/model3d" xmlns:o="urn:schemas-microsoft-com:office:office" xmlns:oel="http://schemas.microsoft.com/office/2019/extlst" xmlns:r="http://schemas.openxmlformats.org/officeDocument/2006/relationships" xmlns:m="http://schemas.openxmlformats.org/officeDocument/2006/math" xmlns:v="urn:schemas-microsoft-com:vml" xmlns:wp14="http://schemas.microsoft.com/office/word/2010/wordprocessingDrawing" xmlns:wp="http://schemas.openxmlformats.org/drawingml/2006/wordprocessingDrawing" xmlns:w10="urn:schemas-microsoft-com:office:word" xmlns:w="http://schemas.openxmlformats.org/wordprocessingml/2006/main" xmlns:w14="http://schemas.microsoft.com/office/word/2010/wordml" xmlns:w15="http://schemas.microsoft.com/office/word/2012/wordml" xmlns:w16cex="http://schemas.microsoft.com/office/word/2018/wordml/cex" xmlns:w16cid="http://schemas.microsoft.com/office/word/2016/wordml/cid" xmlns:w16="http://schemas.microsoft.com/office/word/2018/wordml" xmlns:w16du="http://schemas.microsoft.com/office/word/2023/wordml/word16du" xmlns:w16sdtdh="http://schemas.microsoft.com/office/word/2020/wordml/sdtdatahash" xmlns:w16se="http://schemas.microsoft.com/office/word/2015/wordml/symex" xmlns:wpg="http://schemas.microsoft.com/office/word/2010/wordprocessingGroup" xmlns:wpi="http://schemas.microsoft.com/office/word/2010/wordprocessingInk" xmlns:wne="http://schemas.microsoft.com/office/word/2006/wordml" xmlns:wps="http://schemas.microsoft.com/office/word/2010/wordprocessingShape" mc:Ignorable="w14 w15 w16se w16cid w16 w16cex w16sdtdh w16du wp14">
+<w:document xmlns:wpc="http://schemas.microsoft.com/office/word/2010/wordprocessingCanvas" xmlns:cx="http://schemas.microsoft.com/office/drawing/2014/chartex" xmlns:cx1="http://schemas.microsoft.com/office/drawing/2015/9/8/chartex" xmlns:cx2="http://schemas.microsoft.com/office/drawing/2015/10/21/chartex" xmlns:cx3="http://schemas.microsoft.com/office/drawing/2016/5/9/chartex" xmlns:cx4="http://schemas.microsoft.com/office/drawing/2016/5/10/chartex" xmlns:cx5="http://schemas.microsoft.com/office/drawing/2016/5/11/chartex" xmlns:cx6="http://schemas.microsoft.com/office/drawing/2016/5/12/chartex" xmlns:cx7="http://schemas.microsoft.com/office/drawing/2016/5/13/chartex" xmlns:cx8="http://schemas.microsoft.com/office/drawing/2016/5/14/chartex" xmlns:mc="http://schemas.openxmlformats.org/markup-compatibility/2006" xmlns:aink="http://schemas.microsoft.com/office/drawing/2016/ink" xmlns:am3d="http://schemas.microsoft.com/office/drawing/2017/model3d" xmlns:o="urn:schemas-microsoft-com:office:office" xmlns:oel="http://schemas.microsoft.com/office/2019/extlst" xmlns:r="http://schemas.openxmlformats.org/officeDocument/2006/relationships" xmlns:m="http://schemas.openxmlformats.org/officeDocument/2006/math" xmlns:v="urn:schemas-microsoft-com:vml" xmlns:wp14="http://schemas.microsoft.com/office/word/2010/wordprocessingDrawing" xmlns:wp="http://schemas.openxmlformats.org/drawingml/2006/wordprocessingDrawing" xmlns:w10="urn:schemas-microsoft-com:office:word" xmlns:w="http://schemas.openxmlformats.org/wordprocessingml/2006/main" xmlns:w14="http://schemas.microsoft.com/office/word/2010/wordml" xmlns:w15="http://schemas.microsoft.com/office/word/2012/wordml" xmlns:w16cex="http://schemas.microsoft.com/office/word/2018/wordml/cex" xmlns:w16cid="http://schemas.microsoft.com/office/word/2016/wordml/cid" xmlns:w16="http://schemas.microsoft.com/office/word/2018/wordml" xmlns:w16sdtdh="http://schemas.microsoft.com/office/word/2020/wordml/sdtdatahash" xmlns:w16se="http://schemas.microsoft.com/office/word/2015/wordml/symex" xmlns:wpg="http://schemas.microsoft.com/office/word/2010/wordprocessingGroup" xmlns:wpi="http://schemas.microsoft.com/office/word/2010/wordprocessingInk" xmlns:wne="http://schemas.microsoft.com/office/word/2006/wordml" xmlns:wps="http://schemas.microsoft.com/office/word/2010/wordprocessingShape" mc:Ignorable="w14 w15 w16se w16cid w16 w16cex w16sdtdh wp14">
   <w:body>
     <w:p>
       <w:pPr>
@@ -71,7 +71,21 @@
         <w:rPr>
           <w:lang w:val="de-AT"/>
         </w:rPr>
-        <w:t>/main/</w:t>
+        <w:t>/</w:t>
+      </w:r>
+      <w:proofErr w:type="spellStart"/>
+      <w:r>
+        <w:rPr>
+          <w:lang w:val="de-AT"/>
+        </w:rPr>
+        <w:t>main</w:t>
+      </w:r>
+      <w:proofErr w:type="spellEnd"/>
+      <w:r>
+        <w:rPr>
+          <w:lang w:val="de-AT"/>
+        </w:rPr>
+        <w:t>/</w:t>
       </w:r>
       <w:proofErr w:type="spellStart"/>
       <w:r>
@@ -334,6 +348,38 @@
     </w:p>
     <w:p>
       <w:pPr>
+        <w:pStyle w:val="Listenabsatz"/>
+        <w:numPr>
+          <w:ilvl w:val="0"/>
+          <w:numId w:val="1"/>
+        </w:numPr>
+        <w:rPr>
+          <w:lang w:val="de-AT"/>
+        </w:rPr>
+      </w:pPr>
+      <w:r>
+        <w:rPr>
+          <w:lang w:val="de-AT"/>
+        </w:rPr>
+        <w:t xml:space="preserve">Wenn die Imports nicht richtig </w:t>
+      </w:r>
+      <w:proofErr w:type="spellStart"/>
+      <w:r>
+        <w:rPr>
+          <w:lang w:val="de-AT"/>
+        </w:rPr>
+        <w:t>resolved</w:t>
+      </w:r>
+      <w:proofErr w:type="spellEnd"/>
+      <w:r>
+        <w:rPr>
+          <w:lang w:val="de-AT"/>
+        </w:rPr>
+        <w:t xml:space="preserve"> werden können: &gt; Java: Clean Java Language Server Workspace</w:t>
+      </w:r>
+    </w:p>
+    <w:p>
+      <w:pPr>
         <w:rPr>
           <w:lang w:val="de-AT"/>
         </w:rPr>
@@ -487,7 +533,7 @@
         <w:pStyle w:val="Listenabsatz"/>
         <w:ind w:left="0"/>
         <w:rPr>
-          <w:lang w:val="en-US"/>
+          <w:lang w:val="de-AT"/>
         </w:rPr>
       </w:pPr>
     </w:p>
@@ -496,48 +542,52 @@
         <w:pStyle w:val="Listenabsatz"/>
         <w:ind w:left="0"/>
         <w:rPr>
-          <w:lang w:val="en-US"/>
-        </w:rPr>
-      </w:pPr>
-      <w:r>
-        <w:rPr>
-          <w:lang w:val="en-US"/>
-        </w:rPr>
-        <w:t>Invoke-</w:t>
-      </w:r>
-      <w:proofErr w:type="spellStart"/>
-      <w:r>
-        <w:rPr>
-          <w:lang w:val="en-US"/>
-        </w:rPr>
-        <w:t>WebRequest</w:t>
-      </w:r>
-      <w:proofErr w:type="spellEnd"/>
-      <w:r>
-        <w:rPr>
-          <w:lang w:val="en-US"/>
-        </w:rPr>
-        <w:t xml:space="preserve"> -Uri 'http://localhost:9999/delay/3' -Headers</w:t>
-      </w:r>
-      <w:r>
-        <w:rPr>
-          <w:lang w:val="en-US"/>
-        </w:rPr>
-        <w:t xml:space="preserve"> </w:t>
-      </w:r>
-      <w:r>
-        <w:rPr>
-          <w:lang w:val="en-US"/>
-        </w:rPr>
-        <w:t>@{'Host'='www.circuitbreaker.com'} -Method Get</w:t>
-      </w:r>
+          <w:lang w:val="de-AT"/>
+        </w:rPr>
+      </w:pPr>
+      <w:proofErr w:type="spellStart"/>
+      <w:r>
+        <w:rPr>
+          <w:lang w:val="de-AT"/>
+        </w:rPr>
+        <w:t>Invoke-WebRequest</w:t>
+      </w:r>
+      <w:proofErr w:type="spellEnd"/>
+      <w:r>
+        <w:rPr>
+          <w:lang w:val="de-AT"/>
+        </w:rPr>
+        <w:t xml:space="preserve"> -Uri 'http://localhost:9999/</w:t>
+      </w:r>
+      <w:proofErr w:type="spellStart"/>
+      <w:r>
+        <w:rPr>
+          <w:lang w:val="de-AT"/>
+        </w:rPr>
+        <w:t>delay</w:t>
+      </w:r>
+      <w:proofErr w:type="spellEnd"/>
+      <w:r>
+        <w:rPr>
+          <w:lang w:val="de-AT"/>
+        </w:rPr>
+        <w:t xml:space="preserve">/3' -Headers @{'Host'='www.circuitbreaker.com'} -Method </w:t>
+      </w:r>
+      <w:proofErr w:type="spellStart"/>
+      <w:r>
+        <w:rPr>
+          <w:lang w:val="de-AT"/>
+        </w:rPr>
+        <w:t>Get</w:t>
+      </w:r>
+      <w:proofErr w:type="spellEnd"/>
     </w:p>
     <w:p>
       <w:pPr>
         <w:pStyle w:val="Listenabsatz"/>
         <w:ind w:left="0"/>
         <w:rPr>
-          <w:lang w:val="en-US"/>
+          <w:lang w:val="de-AT"/>
         </w:rPr>
       </w:pPr>
     </w:p>
@@ -546,9 +596,21 @@
         <w:pStyle w:val="Listenabsatz"/>
         <w:ind w:left="0"/>
         <w:rPr>
-          <w:lang w:val="en-US"/>
-        </w:rPr>
-      </w:pPr>
+          <w:lang w:val="de-AT"/>
+        </w:rPr>
+      </w:pPr>
+      <w:r>
+        <w:rPr>
+          <w:lang w:val="de-AT"/>
+        </w:rPr>
+        <w:t>Die Files Application.java und ApplicationTest.java mussten in verschiedene Ordner gez</w:t>
+      </w:r>
+      <w:r>
+        <w:rPr>
+          <w:lang w:val="de-AT"/>
+        </w:rPr>
+        <w:t xml:space="preserve">ogen werden, weil es sonst Maven verwirrt hat. Diese Files sind jetzt in Main- und Testordner unterteilt. </w:t>
+      </w:r>
     </w:p>
     <w:p>
       <w:pPr>
@@ -558,6 +620,15 @@
           <w:lang w:val="de-AT"/>
         </w:rPr>
       </w:pPr>
+    </w:p>
+    <w:p>
+      <w:pPr>
+        <w:pStyle w:val="Listenabsatz"/>
+        <w:ind w:left="0"/>
+        <w:rPr>
+          <w:lang w:val="de-AT"/>
+        </w:rPr>
+      </w:pPr>
       <w:r>
         <w:rPr>
           <w:lang w:val="de-AT"/>
@@ -590,34 +661,19 @@
         <w:pStyle w:val="Listenabsatz"/>
         <w:ind w:left="0"/>
         <w:rPr>
-          <w:lang w:val="en-US"/>
-        </w:rPr>
-      </w:pPr>
-      <w:r>
-        <w:rPr>
-          <w:lang w:val="en-US"/>
-        </w:rPr>
+          <w:lang w:val="de-AT"/>
+        </w:rPr>
+      </w:pPr>
+      <w:r>
+        <w:rPr>
+          <w:noProof/>
+        </w:rPr>
+        <w:lastRenderedPageBreak/>
         <w:drawing>
-          <wp:anchor distT="0" distB="0" distL="114300" distR="114300" simplePos="0" relativeHeight="251658240" behindDoc="0" locked="0" layoutInCell="1" allowOverlap="1" wp14:anchorId="1FB7E74A" wp14:editId="27C81FC5">
-            <wp:simplePos x="0" y="0"/>
-            <wp:positionH relativeFrom="margin">
-              <wp:align>left</wp:align>
-            </wp:positionH>
-            <wp:positionV relativeFrom="paragraph">
-              <wp:posOffset>62865</wp:posOffset>
-            </wp:positionV>
-            <wp:extent cx="4770120" cy="1126733"/>
-            <wp:effectExtent l="0" t="0" r="0" b="0"/>
-            <wp:wrapThrough wrapText="bothSides">
-              <wp:wrapPolygon edited="0">
-                <wp:start x="0" y="0"/>
-                <wp:lineTo x="0" y="21186"/>
-                <wp:lineTo x="21479" y="21186"/>
-                <wp:lineTo x="21479" y="0"/>
-                <wp:lineTo x="0" y="0"/>
-              </wp:wrapPolygon>
-            </wp:wrapThrough>
-            <wp:docPr id="1231051793" name="Grafik 1" descr="Ein Bild, das Text, Screenshot, Schrift, Schwarz enthält.&#10;&#10;Automatisch generierte Beschreibung"/>
+          <wp:inline distT="0" distB="0" distL="0" distR="0" wp14:anchorId="70F28EE4" wp14:editId="232FB005">
+            <wp:extent cx="5731510" cy="4119880"/>
+            <wp:effectExtent l="0" t="0" r="2540" b="0"/>
+            <wp:docPr id="1983474374" name="Grafik 1"/>
             <wp:cNvGraphicFramePr>
               <a:graphicFrameLocks xmlns:a="http://schemas.openxmlformats.org/drawingml/2006/main" noChangeAspect="1"/>
             </wp:cNvGraphicFramePr>
@@ -625,17 +681,11 @@
               <a:graphicData uri="http://schemas.openxmlformats.org/drawingml/2006/picture">
                 <pic:pic xmlns:pic="http://schemas.openxmlformats.org/drawingml/2006/picture">
                   <pic:nvPicPr>
-                    <pic:cNvPr id="1231051793" name="Grafik 1" descr="Ein Bild, das Text, Screenshot, Schrift, Schwarz enthält.&#10;&#10;Automatisch generierte Beschreibung"/>
+                    <pic:cNvPr id="1983474374" name=""/>
                     <pic:cNvPicPr/>
                   </pic:nvPicPr>
                   <pic:blipFill>
-                    <a:blip r:embed="rId7">
-                      <a:extLst>
-                        <a:ext uri="{28A0092B-C50C-407E-A947-70E740481C1C}">
-                          <a14:useLocalDpi xmlns:a14="http://schemas.microsoft.com/office/drawing/2010/main" val="0"/>
-                        </a:ext>
-                      </a:extLst>
-                    </a:blip>
+                    <a:blip r:embed="rId7"/>
                     <a:stretch>
                       <a:fillRect/>
                     </a:stretch>
@@ -643,7 +693,7 @@
                   <pic:spPr>
                     <a:xfrm>
                       <a:off x="0" y="0"/>
-                      <a:ext cx="4770120" cy="1126733"/>
+                      <a:ext cx="5731510" cy="4119880"/>
                     </a:xfrm>
                     <a:prstGeom prst="rect">
                       <a:avLst/>
@@ -652,20 +702,14 @@
                 </pic:pic>
               </a:graphicData>
             </a:graphic>
-            <wp14:sizeRelH relativeFrom="page">
-              <wp14:pctWidth>0</wp14:pctWidth>
-            </wp14:sizeRelH>
-            <wp14:sizeRelV relativeFrom="page">
-              <wp14:pctHeight>0</wp14:pctHeight>
-            </wp14:sizeRelV>
-          </wp:anchor>
+          </wp:inline>
         </w:drawing>
       </w:r>
     </w:p>
     <w:p>
       <w:pPr>
         <w:rPr>
-          <w:lang w:val="en-US"/>
+          <w:lang w:val="de-AT"/>
         </w:rPr>
       </w:pPr>
     </w:p>
@@ -681,7 +725,7 @@
 </file>
 
 <file path=word/endnotes.xml><?xml version="1.0" encoding="utf-8"?>
-<w:endnotes xmlns:wpc="http://schemas.microsoft.com/office/word/2010/wordprocessingCanvas" xmlns:cx="http://schemas.microsoft.com/office/drawing/2014/chartex" xmlns:cx1="http://schemas.microsoft.com/office/drawing/2015/9/8/chartex" xmlns:cx2="http://schemas.microsoft.com/office/drawing/2015/10/21/chartex" xmlns:cx3="http://schemas.microsoft.com/office/drawing/2016/5/9/chartex" xmlns:cx4="http://schemas.microsoft.com/office/drawing/2016/5/10/chartex" xmlns:cx5="http://schemas.microsoft.com/office/drawing/2016/5/11/chartex" xmlns:cx6="http://schemas.microsoft.com/office/drawing/2016/5/12/chartex" xmlns:cx7="http://schemas.microsoft.com/office/drawing/2016/5/13/chartex" xmlns:cx8="http://schemas.microsoft.com/office/drawing/2016/5/14/chartex" xmlns:mc="http://schemas.openxmlformats.org/markup-compatibility/2006" xmlns:aink="http://schemas.microsoft.com/office/drawing/2016/ink" xmlns:am3d="http://schemas.microsoft.com/office/drawing/2017/model3d" xmlns:o="urn:schemas-microsoft-com:office:office" xmlns:oel="http://schemas.microsoft.com/office/2019/extlst" xmlns:r="http://schemas.openxmlformats.org/officeDocument/2006/relationships" xmlns:m="http://schemas.openxmlformats.org/officeDocument/2006/math" xmlns:v="urn:schemas-microsoft-com:vml" xmlns:wp14="http://schemas.microsoft.com/office/word/2010/wordprocessingDrawing" xmlns:wp="http://schemas.openxmlformats.org/drawingml/2006/wordprocessingDrawing" xmlns:w10="urn:schemas-microsoft-com:office:word" xmlns:w="http://schemas.openxmlformats.org/wordprocessingml/2006/main" xmlns:w14="http://schemas.microsoft.com/office/word/2010/wordml" xmlns:w15="http://schemas.microsoft.com/office/word/2012/wordml" xmlns:w16cex="http://schemas.microsoft.com/office/word/2018/wordml/cex" xmlns:w16cid="http://schemas.microsoft.com/office/word/2016/wordml/cid" xmlns:w16="http://schemas.microsoft.com/office/word/2018/wordml" xmlns:w16du="http://schemas.microsoft.com/office/word/2023/wordml/word16du" xmlns:w16sdtdh="http://schemas.microsoft.com/office/word/2020/wordml/sdtdatahash" xmlns:w16se="http://schemas.microsoft.com/office/word/2015/wordml/symex" xmlns:wpg="http://schemas.microsoft.com/office/word/2010/wordprocessingGroup" xmlns:wpi="http://schemas.microsoft.com/office/word/2010/wordprocessingInk" xmlns:wne="http://schemas.microsoft.com/office/word/2006/wordml" xmlns:wps="http://schemas.microsoft.com/office/word/2010/wordprocessingShape" mc:Ignorable="w14 w15 w16se w16cid w16 w16cex w16sdtdh w16du wp14">
+<w:endnotes xmlns:wpc="http://schemas.microsoft.com/office/word/2010/wordprocessingCanvas" xmlns:cx="http://schemas.microsoft.com/office/drawing/2014/chartex" xmlns:cx1="http://schemas.microsoft.com/office/drawing/2015/9/8/chartex" xmlns:cx2="http://schemas.microsoft.com/office/drawing/2015/10/21/chartex" xmlns:cx3="http://schemas.microsoft.com/office/drawing/2016/5/9/chartex" xmlns:cx4="http://schemas.microsoft.com/office/drawing/2016/5/10/chartex" xmlns:cx5="http://schemas.microsoft.com/office/drawing/2016/5/11/chartex" xmlns:cx6="http://schemas.microsoft.com/office/drawing/2016/5/12/chartex" xmlns:cx7="http://schemas.microsoft.com/office/drawing/2016/5/13/chartex" xmlns:cx8="http://schemas.microsoft.com/office/drawing/2016/5/14/chartex" xmlns:mc="http://schemas.openxmlformats.org/markup-compatibility/2006" xmlns:aink="http://schemas.microsoft.com/office/drawing/2016/ink" xmlns:am3d="http://schemas.microsoft.com/office/drawing/2017/model3d" xmlns:o="urn:schemas-microsoft-com:office:office" xmlns:oel="http://schemas.microsoft.com/office/2019/extlst" xmlns:r="http://schemas.openxmlformats.org/officeDocument/2006/relationships" xmlns:m="http://schemas.openxmlformats.org/officeDocument/2006/math" xmlns:v="urn:schemas-microsoft-com:vml" xmlns:wp14="http://schemas.microsoft.com/office/word/2010/wordprocessingDrawing" xmlns:wp="http://schemas.openxmlformats.org/drawingml/2006/wordprocessingDrawing" xmlns:w10="urn:schemas-microsoft-com:office:word" xmlns:w="http://schemas.openxmlformats.org/wordprocessingml/2006/main" xmlns:w14="http://schemas.microsoft.com/office/word/2010/wordml" xmlns:w15="http://schemas.microsoft.com/office/word/2012/wordml" xmlns:w16cex="http://schemas.microsoft.com/office/word/2018/wordml/cex" xmlns:w16cid="http://schemas.microsoft.com/office/word/2016/wordml/cid" xmlns:w16="http://schemas.microsoft.com/office/word/2018/wordml" xmlns:w16sdtdh="http://schemas.microsoft.com/office/word/2020/wordml/sdtdatahash" xmlns:w16se="http://schemas.microsoft.com/office/word/2015/wordml/symex" xmlns:wpg="http://schemas.microsoft.com/office/word/2010/wordprocessingGroup" xmlns:wpi="http://schemas.microsoft.com/office/word/2010/wordprocessingInk" xmlns:wne="http://schemas.microsoft.com/office/word/2006/wordml" xmlns:wps="http://schemas.microsoft.com/office/word/2010/wordprocessingShape" mc:Ignorable="w14 w15 w16se w16cid w16 w16cex w16sdtdh wp14">
   <w:endnote w:type="separator" w:id="-1">
     <w:p>
       <w:pPr>
@@ -706,7 +750,7 @@
 </file>
 
 <file path=word/footnotes.xml><?xml version="1.0" encoding="utf-8"?>
-<w:footnotes xmlns:wpc="http://schemas.microsoft.com/office/word/2010/wordprocessingCanvas" xmlns:cx="http://schemas.microsoft.com/office/drawing/2014/chartex" xmlns:cx1="http://schemas.microsoft.com/office/drawing/2015/9/8/chartex" xmlns:cx2="http://schemas.microsoft.com/office/drawing/2015/10/21/chartex" xmlns:cx3="http://schemas.microsoft.com/office/drawing/2016/5/9/chartex" xmlns:cx4="http://schemas.microsoft.com/office/drawing/2016/5/10/chartex" xmlns:cx5="http://schemas.microsoft.com/office/drawing/2016/5/11/chartex" xmlns:cx6="http://schemas.microsoft.com/office/drawing/2016/5/12/chartex" xmlns:cx7="http://schemas.microsoft.com/office/drawing/2016/5/13/chartex" xmlns:cx8="http://schemas.microsoft.com/office/drawing/2016/5/14/chartex" xmlns:mc="http://schemas.openxmlformats.org/markup-compatibility/2006" xmlns:aink="http://schemas.microsoft.com/office/drawing/2016/ink" xmlns:am3d="http://schemas.microsoft.com/office/drawing/2017/model3d" xmlns:o="urn:schemas-microsoft-com:office:office" xmlns:oel="http://schemas.microsoft.com/office/2019/extlst" xmlns:r="http://schemas.openxmlformats.org/officeDocument/2006/relationships" xmlns:m="http://schemas.openxmlformats.org/officeDocument/2006/math" xmlns:v="urn:schemas-microsoft-com:vml" xmlns:wp14="http://schemas.microsoft.com/office/word/2010/wordprocessingDrawing" xmlns:wp="http://schemas.openxmlformats.org/drawingml/2006/wordprocessingDrawing" xmlns:w10="urn:schemas-microsoft-com:office:word" xmlns:w="http://schemas.openxmlformats.org/wordprocessingml/2006/main" xmlns:w14="http://schemas.microsoft.com/office/word/2010/wordml" xmlns:w15="http://schemas.microsoft.com/office/word/2012/wordml" xmlns:w16cex="http://schemas.microsoft.com/office/word/2018/wordml/cex" xmlns:w16cid="http://schemas.microsoft.com/office/word/2016/wordml/cid" xmlns:w16="http://schemas.microsoft.com/office/word/2018/wordml" xmlns:w16du="http://schemas.microsoft.com/office/word/2023/wordml/word16du" xmlns:w16sdtdh="http://schemas.microsoft.com/office/word/2020/wordml/sdtdatahash" xmlns:w16se="http://schemas.microsoft.com/office/word/2015/wordml/symex" xmlns:wpg="http://schemas.microsoft.com/office/word/2010/wordprocessingGroup" xmlns:wpi="http://schemas.microsoft.com/office/word/2010/wordprocessingInk" xmlns:wne="http://schemas.microsoft.com/office/word/2006/wordml" xmlns:wps="http://schemas.microsoft.com/office/word/2010/wordprocessingShape" mc:Ignorable="w14 w15 w16se w16cid w16 w16cex w16sdtdh w16du wp14">
+<w:footnotes xmlns:wpc="http://schemas.microsoft.com/office/word/2010/wordprocessingCanvas" xmlns:cx="http://schemas.microsoft.com/office/drawing/2014/chartex" xmlns:cx1="http://schemas.microsoft.com/office/drawing/2015/9/8/chartex" xmlns:cx2="http://schemas.microsoft.com/office/drawing/2015/10/21/chartex" xmlns:cx3="http://schemas.microsoft.com/office/drawing/2016/5/9/chartex" xmlns:cx4="http://schemas.microsoft.com/office/drawing/2016/5/10/chartex" xmlns:cx5="http://schemas.microsoft.com/office/drawing/2016/5/11/chartex" xmlns:cx6="http://schemas.microsoft.com/office/drawing/2016/5/12/chartex" xmlns:cx7="http://schemas.microsoft.com/office/drawing/2016/5/13/chartex" xmlns:cx8="http://schemas.microsoft.com/office/drawing/2016/5/14/chartex" xmlns:mc="http://schemas.openxmlformats.org/markup-compatibility/2006" xmlns:aink="http://schemas.microsoft.com/office/drawing/2016/ink" xmlns:am3d="http://schemas.microsoft.com/office/drawing/2017/model3d" xmlns:o="urn:schemas-microsoft-com:office:office" xmlns:oel="http://schemas.microsoft.com/office/2019/extlst" xmlns:r="http://schemas.openxmlformats.org/officeDocument/2006/relationships" xmlns:m="http://schemas.openxmlformats.org/officeDocument/2006/math" xmlns:v="urn:schemas-microsoft-com:vml" xmlns:wp14="http://schemas.microsoft.com/office/word/2010/wordprocessingDrawing" xmlns:wp="http://schemas.openxmlformats.org/drawingml/2006/wordprocessingDrawing" xmlns:w10="urn:schemas-microsoft-com:office:word" xmlns:w="http://schemas.openxmlformats.org/wordprocessingml/2006/main" xmlns:w14="http://schemas.microsoft.com/office/word/2010/wordml" xmlns:w15="http://schemas.microsoft.com/office/word/2012/wordml" xmlns:w16cex="http://schemas.microsoft.com/office/word/2018/wordml/cex" xmlns:w16cid="http://schemas.microsoft.com/office/word/2016/wordml/cid" xmlns:w16="http://schemas.microsoft.com/office/word/2018/wordml" xmlns:w16sdtdh="http://schemas.microsoft.com/office/word/2020/wordml/sdtdatahash" xmlns:w16se="http://schemas.microsoft.com/office/word/2015/wordml/symex" xmlns:wpg="http://schemas.microsoft.com/office/word/2010/wordprocessingGroup" xmlns:wpi="http://schemas.microsoft.com/office/word/2010/wordprocessingInk" xmlns:wne="http://schemas.microsoft.com/office/word/2006/wordml" xmlns:wps="http://schemas.microsoft.com/office/word/2010/wordprocessingShape" mc:Ignorable="w14 w15 w16se w16cid w16 w16cex w16sdtdh wp14">
   <w:footnote w:type="separator" w:id="-1">
     <w:p>
       <w:pPr>
@@ -731,7 +775,7 @@
 </file>
 
 <file path=word/header1.xml><?xml version="1.0" encoding="utf-8"?>
-<w:hdr xmlns:wpc="http://schemas.microsoft.com/office/word/2010/wordprocessingCanvas" xmlns:cx="http://schemas.microsoft.com/office/drawing/2014/chartex" xmlns:cx1="http://schemas.microsoft.com/office/drawing/2015/9/8/chartex" xmlns:cx2="http://schemas.microsoft.com/office/drawing/2015/10/21/chartex" xmlns:cx3="http://schemas.microsoft.com/office/drawing/2016/5/9/chartex" xmlns:cx4="http://schemas.microsoft.com/office/drawing/2016/5/10/chartex" xmlns:cx5="http://schemas.microsoft.com/office/drawing/2016/5/11/chartex" xmlns:cx6="http://schemas.microsoft.com/office/drawing/2016/5/12/chartex" xmlns:cx7="http://schemas.microsoft.com/office/drawing/2016/5/13/chartex" xmlns:cx8="http://schemas.microsoft.com/office/drawing/2016/5/14/chartex" xmlns:mc="http://schemas.openxmlformats.org/markup-compatibility/2006" xmlns:aink="http://schemas.microsoft.com/office/drawing/2016/ink" xmlns:am3d="http://schemas.microsoft.com/office/drawing/2017/model3d" xmlns:o="urn:schemas-microsoft-com:office:office" xmlns:oel="http://schemas.microsoft.com/office/2019/extlst" xmlns:r="http://schemas.openxmlformats.org/officeDocument/2006/relationships" xmlns:m="http://schemas.openxmlformats.org/officeDocument/2006/math" xmlns:v="urn:schemas-microsoft-com:vml" xmlns:wp14="http://schemas.microsoft.com/office/word/2010/wordprocessingDrawing" xmlns:wp="http://schemas.openxmlformats.org/drawingml/2006/wordprocessingDrawing" xmlns:w10="urn:schemas-microsoft-com:office:word" xmlns:w="http://schemas.openxmlformats.org/wordprocessingml/2006/main" xmlns:w14="http://schemas.microsoft.com/office/word/2010/wordml" xmlns:w15="http://schemas.microsoft.com/office/word/2012/wordml" xmlns:w16cex="http://schemas.microsoft.com/office/word/2018/wordml/cex" xmlns:w16cid="http://schemas.microsoft.com/office/word/2016/wordml/cid" xmlns:w16="http://schemas.microsoft.com/office/word/2018/wordml" xmlns:w16du="http://schemas.microsoft.com/office/word/2023/wordml/word16du" xmlns:w16sdtdh="http://schemas.microsoft.com/office/word/2020/wordml/sdtdatahash" xmlns:w16se="http://schemas.microsoft.com/office/word/2015/wordml/symex" xmlns:wpg="http://schemas.microsoft.com/office/word/2010/wordprocessingGroup" xmlns:wpi="http://schemas.microsoft.com/office/word/2010/wordprocessingInk" xmlns:wne="http://schemas.microsoft.com/office/word/2006/wordml" xmlns:wps="http://schemas.microsoft.com/office/word/2010/wordprocessingShape" mc:Ignorable="w14 w15 w16se w16cid w16 w16cex w16sdtdh w16du wp14">
+<w:hdr xmlns:wpc="http://schemas.microsoft.com/office/word/2010/wordprocessingCanvas" xmlns:cx="http://schemas.microsoft.com/office/drawing/2014/chartex" xmlns:cx1="http://schemas.microsoft.com/office/drawing/2015/9/8/chartex" xmlns:cx2="http://schemas.microsoft.com/office/drawing/2015/10/21/chartex" xmlns:cx3="http://schemas.microsoft.com/office/drawing/2016/5/9/chartex" xmlns:cx4="http://schemas.microsoft.com/office/drawing/2016/5/10/chartex" xmlns:cx5="http://schemas.microsoft.com/office/drawing/2016/5/11/chartex" xmlns:cx6="http://schemas.microsoft.com/office/drawing/2016/5/12/chartex" xmlns:cx7="http://schemas.microsoft.com/office/drawing/2016/5/13/chartex" xmlns:cx8="http://schemas.microsoft.com/office/drawing/2016/5/14/chartex" xmlns:mc="http://schemas.openxmlformats.org/markup-compatibility/2006" xmlns:aink="http://schemas.microsoft.com/office/drawing/2016/ink" xmlns:am3d="http://schemas.microsoft.com/office/drawing/2017/model3d" xmlns:o="urn:schemas-microsoft-com:office:office" xmlns:oel="http://schemas.microsoft.com/office/2019/extlst" xmlns:r="http://schemas.openxmlformats.org/officeDocument/2006/relationships" xmlns:m="http://schemas.openxmlformats.org/officeDocument/2006/math" xmlns:v="urn:schemas-microsoft-com:vml" xmlns:wp14="http://schemas.microsoft.com/office/word/2010/wordprocessingDrawing" xmlns:wp="http://schemas.openxmlformats.org/drawingml/2006/wordprocessingDrawing" xmlns:w10="urn:schemas-microsoft-com:office:word" xmlns:w="http://schemas.openxmlformats.org/wordprocessingml/2006/main" xmlns:w14="http://schemas.microsoft.com/office/word/2010/wordml" xmlns:w15="http://schemas.microsoft.com/office/word/2012/wordml" xmlns:w16cex="http://schemas.microsoft.com/office/word/2018/wordml/cex" xmlns:w16cid="http://schemas.microsoft.com/office/word/2016/wordml/cid" xmlns:w16="http://schemas.microsoft.com/office/word/2018/wordml" xmlns:w16sdtdh="http://schemas.microsoft.com/office/word/2020/wordml/sdtdatahash" xmlns:w16se="http://schemas.microsoft.com/office/word/2015/wordml/symex" xmlns:wpg="http://schemas.microsoft.com/office/word/2010/wordprocessingGroup" xmlns:wpi="http://schemas.microsoft.com/office/word/2010/wordprocessingInk" xmlns:wne="http://schemas.microsoft.com/office/word/2006/wordml" xmlns:wps="http://schemas.microsoft.com/office/word/2010/wordprocessingShape" mc:Ignorable="w14 w15 w16se w16cid w16 w16cex w16sdtdh wp14">
   <w:p>
     <w:pPr>
       <w:pStyle w:val="Kopfzeile"/>
@@ -756,7 +800,7 @@
 </file>
 
 <file path=word/numbering.xml><?xml version="1.0" encoding="utf-8"?>
-<w:numbering xmlns:wpc="http://schemas.microsoft.com/office/word/2010/wordprocessingCanvas" xmlns:cx="http://schemas.microsoft.com/office/drawing/2014/chartex" xmlns:cx1="http://schemas.microsoft.com/office/drawing/2015/9/8/chartex" xmlns:cx2="http://schemas.microsoft.com/office/drawing/2015/10/21/chartex" xmlns:cx3="http://schemas.microsoft.com/office/drawing/2016/5/9/chartex" xmlns:cx4="http://schemas.microsoft.com/office/drawing/2016/5/10/chartex" xmlns:cx5="http://schemas.microsoft.com/office/drawing/2016/5/11/chartex" xmlns:cx6="http://schemas.microsoft.com/office/drawing/2016/5/12/chartex" xmlns:cx7="http://schemas.microsoft.com/office/drawing/2016/5/13/chartex" xmlns:cx8="http://schemas.microsoft.com/office/drawing/2016/5/14/chartex" xmlns:mc="http://schemas.openxmlformats.org/markup-compatibility/2006" xmlns:aink="http://schemas.microsoft.com/office/drawing/2016/ink" xmlns:am3d="http://schemas.microsoft.com/office/drawing/2017/model3d" xmlns:o="urn:schemas-microsoft-com:office:office" xmlns:oel="http://schemas.microsoft.com/office/2019/extlst" xmlns:r="http://schemas.openxmlformats.org/officeDocument/2006/relationships" xmlns:m="http://schemas.openxmlformats.org/officeDocument/2006/math" xmlns:v="urn:schemas-microsoft-com:vml" xmlns:wp14="http://schemas.microsoft.com/office/word/2010/wordprocessingDrawing" xmlns:wp="http://schemas.openxmlformats.org/drawingml/2006/wordprocessingDrawing" xmlns:w10="urn:schemas-microsoft-com:office:word" xmlns:w="http://schemas.openxmlformats.org/wordprocessingml/2006/main" xmlns:w14="http://schemas.microsoft.com/office/word/2010/wordml" xmlns:w15="http://schemas.microsoft.com/office/word/2012/wordml" xmlns:w16cex="http://schemas.microsoft.com/office/word/2018/wordml/cex" xmlns:w16cid="http://schemas.microsoft.com/office/word/2016/wordml/cid" xmlns:w16="http://schemas.microsoft.com/office/word/2018/wordml" xmlns:w16du="http://schemas.microsoft.com/office/word/2023/wordml/word16du" xmlns:w16sdtdh="http://schemas.microsoft.com/office/word/2020/wordml/sdtdatahash" xmlns:w16se="http://schemas.microsoft.com/office/word/2015/wordml/symex" xmlns:wpg="http://schemas.microsoft.com/office/word/2010/wordprocessingGroup" xmlns:wpi="http://schemas.microsoft.com/office/word/2010/wordprocessingInk" xmlns:wne="http://schemas.microsoft.com/office/word/2006/wordml" xmlns:wps="http://schemas.microsoft.com/office/word/2010/wordprocessingShape" mc:Ignorable="w14 w15 w16se w16cid w16 w16cex w16sdtdh w16du wp14">
+<w:numbering xmlns:wpc="http://schemas.microsoft.com/office/word/2010/wordprocessingCanvas" xmlns:cx="http://schemas.microsoft.com/office/drawing/2014/chartex" xmlns:cx1="http://schemas.microsoft.com/office/drawing/2015/9/8/chartex" xmlns:cx2="http://schemas.microsoft.com/office/drawing/2015/10/21/chartex" xmlns:cx3="http://schemas.microsoft.com/office/drawing/2016/5/9/chartex" xmlns:cx4="http://schemas.microsoft.com/office/drawing/2016/5/10/chartex" xmlns:cx5="http://schemas.microsoft.com/office/drawing/2016/5/11/chartex" xmlns:cx6="http://schemas.microsoft.com/office/drawing/2016/5/12/chartex" xmlns:cx7="http://schemas.microsoft.com/office/drawing/2016/5/13/chartex" xmlns:cx8="http://schemas.microsoft.com/office/drawing/2016/5/14/chartex" xmlns:mc="http://schemas.openxmlformats.org/markup-compatibility/2006" xmlns:aink="http://schemas.microsoft.com/office/drawing/2016/ink" xmlns:am3d="http://schemas.microsoft.com/office/drawing/2017/model3d" xmlns:o="urn:schemas-microsoft-com:office:office" xmlns:oel="http://schemas.microsoft.com/office/2019/extlst" xmlns:r="http://schemas.openxmlformats.org/officeDocument/2006/relationships" xmlns:m="http://schemas.openxmlformats.org/officeDocument/2006/math" xmlns:v="urn:schemas-microsoft-com:vml" xmlns:wp14="http://schemas.microsoft.com/office/word/2010/wordprocessingDrawing" xmlns:wp="http://schemas.openxmlformats.org/drawingml/2006/wordprocessingDrawing" xmlns:w10="urn:schemas-microsoft-com:office:word" xmlns:w="http://schemas.openxmlformats.org/wordprocessingml/2006/main" xmlns:w14="http://schemas.microsoft.com/office/word/2010/wordml" xmlns:w15="http://schemas.microsoft.com/office/word/2012/wordml" xmlns:w16cex="http://schemas.microsoft.com/office/word/2018/wordml/cex" xmlns:w16cid="http://schemas.microsoft.com/office/word/2016/wordml/cid" xmlns:w16="http://schemas.microsoft.com/office/word/2018/wordml" xmlns:w16sdtdh="http://schemas.microsoft.com/office/word/2020/wordml/sdtdatahash" xmlns:w16se="http://schemas.microsoft.com/office/word/2015/wordml/symex" xmlns:wpg="http://schemas.microsoft.com/office/word/2010/wordprocessingGroup" xmlns:wpi="http://schemas.microsoft.com/office/word/2010/wordprocessingInk" xmlns:wne="http://schemas.microsoft.com/office/word/2006/wordml" xmlns:wps="http://schemas.microsoft.com/office/word/2010/wordprocessingShape" mc:Ignorable="w14 w15 w16se w16cid w16 w16cex w16sdtdh wp14">
   <w:abstractNum w:abstractNumId="0" w15:restartNumberingAfterBreak="0">
     <w:nsid w:val="435B2A91"/>
     <w:multiLevelType w:val="hybridMultilevel"/>
@@ -853,7 +897,7 @@
 </file>
 
 <file path=word/styles.xml><?xml version="1.0" encoding="utf-8"?>
-<w:styles xmlns:mc="http://schemas.openxmlformats.org/markup-compatibility/2006" xmlns:r="http://schemas.openxmlformats.org/officeDocument/2006/relationships" xmlns:w="http://schemas.openxmlformats.org/wordprocessingml/2006/main" xmlns:w14="http://schemas.microsoft.com/office/word/2010/wordml" xmlns:w15="http://schemas.microsoft.com/office/word/2012/wordml" xmlns:w16cex="http://schemas.microsoft.com/office/word/2018/wordml/cex" xmlns:w16cid="http://schemas.microsoft.com/office/word/2016/wordml/cid" xmlns:w16="http://schemas.microsoft.com/office/word/2018/wordml" xmlns:w16du="http://schemas.microsoft.com/office/word/2023/wordml/word16du" xmlns:w16sdtdh="http://schemas.microsoft.com/office/word/2020/wordml/sdtdatahash" xmlns:w16se="http://schemas.microsoft.com/office/word/2015/wordml/symex" mc:Ignorable="w14 w15 w16se w16cid w16 w16cex w16sdtdh w16du">
+<w:styles xmlns:mc="http://schemas.openxmlformats.org/markup-compatibility/2006" xmlns:r="http://schemas.openxmlformats.org/officeDocument/2006/relationships" xmlns:w="http://schemas.openxmlformats.org/wordprocessingml/2006/main" xmlns:w14="http://schemas.microsoft.com/office/word/2010/wordml" xmlns:w15="http://schemas.microsoft.com/office/word/2012/wordml" xmlns:w16cex="http://schemas.microsoft.com/office/word/2018/wordml/cex" xmlns:w16cid="http://schemas.microsoft.com/office/word/2016/wordml/cid" xmlns:w16="http://schemas.microsoft.com/office/word/2018/wordml" xmlns:w16sdtdh="http://schemas.microsoft.com/office/word/2020/wordml/sdtdatahash" xmlns:w16se="http://schemas.microsoft.com/office/word/2015/wordml/symex" mc:Ignorable="w14 w15 w16se w16cid w16 w16cex w16sdtdh">
   <w:docDefaults>
     <w:rPrDefault>
       <w:rPr>
@@ -861,7 +905,7 @@
         <w:kern w:val="2"/>
         <w:sz w:val="22"/>
         <w:szCs w:val="22"/>
-        <w:lang w:eastAsia="en-US" w:bidi="ar-SA"/>
+        <w:lang w:val="de-AT" w:eastAsia="en-US" w:bidi="ar-SA"/>
         <w14:ligatures w14:val="standardContextual"/>
       </w:rPr>
     </w:rPrDefault>

</xml_diff>